<commit_message>
commit del project crepes et first project
</commit_message>
<xml_diff>
--- a/link.docx
+++ b/link.docx
@@ -6,6 +6,105 @@
       <w:pPr>
         <w:spacing w:after="0" w:line="240" w:lineRule="auto"/>
         <w:rPr>
+          <w:lang w:val="en-US"/>
+        </w:rPr>
+      </w:pPr>
+      <w:r>
+        <w:rPr>
+          <w:lang w:val="en-US"/>
+        </w:rPr>
+        <w:t>DOPO AVER CLONATO REINSTALLARE I PACCHETTI NPM IONIC/</w:t>
+      </w:r>
+    </w:p>
+    <w:p>
+      <w:pPr>
+        <w:spacing w:after="0" w:line="240" w:lineRule="auto"/>
+        <w:rPr>
+          <w:lang w:val="en-US"/>
+        </w:rPr>
+      </w:pPr>
+      <w:r>
+        <w:rPr>
+          <w:lang w:val="en-US"/>
+        </w:rPr>
+        <w:t>In terminal (</w:t>
+      </w:r>
+      <w:proofErr w:type="spellStart"/>
+      <w:r>
+        <w:rPr>
+          <w:lang w:val="en-US"/>
+        </w:rPr>
+        <w:t>powershell</w:t>
+      </w:r>
+      <w:proofErr w:type="spellEnd"/>
+      <w:r>
+        <w:rPr>
+          <w:lang w:val="en-US"/>
+        </w:rPr>
+        <w:t>)</w:t>
+      </w:r>
+    </w:p>
+    <w:p>
+      <w:pPr>
+        <w:spacing w:after="0" w:line="240" w:lineRule="auto"/>
+        <w:rPr>
+          <w:b/>
+          <w:lang w:val="en-US"/>
+        </w:rPr>
+      </w:pPr>
+      <w:proofErr w:type="spellStart"/>
+      <w:r>
+        <w:rPr>
+          <w:b/>
+          <w:lang w:val="en-US"/>
+        </w:rPr>
+        <w:t>npm</w:t>
+      </w:r>
+      <w:proofErr w:type="spellEnd"/>
+      <w:r>
+        <w:rPr>
+          <w:b/>
+          <w:lang w:val="en-US"/>
+        </w:rPr>
+        <w:t xml:space="preserve"> install –g @ionic/cli native-run </w:t>
+      </w:r>
+      <w:proofErr w:type="spellStart"/>
+      <w:r>
+        <w:rPr>
+          <w:b/>
+          <w:lang w:val="en-US"/>
+        </w:rPr>
+        <w:t>cordova</w:t>
+      </w:r>
+      <w:proofErr w:type="spellEnd"/>
+      <w:r>
+        <w:rPr>
+          <w:b/>
+          <w:lang w:val="en-US"/>
+        </w:rPr>
+        <w:t>-res</w:t>
+      </w:r>
+    </w:p>
+    <w:p>
+      <w:pPr>
+        <w:spacing w:after="0" w:line="240" w:lineRule="auto"/>
+        <w:rPr>
+          <w:lang w:val="en-US"/>
+        </w:rPr>
+      </w:pPr>
+    </w:p>
+    <w:p>
+      <w:pPr>
+        <w:spacing w:after="0" w:line="240" w:lineRule="auto"/>
+        <w:rPr>
+          <w:lang w:val="en-US"/>
+        </w:rPr>
+      </w:pPr>
+    </w:p>
+    <w:p>
+      <w:pPr>
+        <w:spacing w:after="0" w:line="240" w:lineRule="auto"/>
+        <w:rPr>
           <w:rFonts w:ascii="Segoe UI" w:eastAsia="Times New Roman" w:hAnsi="Segoe UI" w:cs="Segoe UI"/>
           <w:color w:val="0000FF"/>
           <w:sz w:val="21"/>
@@ -14,16 +113,23 @@
           <w:lang w:eastAsia="fr-BE"/>
         </w:rPr>
       </w:pPr>
-      <w:r>
-        <w:fldChar w:fldCharType="begin"/>
-      </w:r>
-      <w:r>
-        <w:instrText xml:space="preserve"> HYPERLINK "https://ionicframework.com/docs/api/grid" \t "_blank" \o "https://ionicframework.com/docs/api/grid" </w:instrText>
-      </w:r>
-      <w:r>
-        <w:fldChar w:fldCharType="separate"/>
-      </w:r>
-      <w:r>
+      <w:hyperlink r:id="rId4" w:tgtFrame="_blank" w:tooltip="https://ionicframework.com/docs/api/grid" w:history="1">
+        <w:r>
+          <w:rPr>
+            <w:rFonts w:ascii="Segoe UI" w:eastAsia="Times New Roman" w:hAnsi="Segoe UI" w:cs="Segoe UI"/>
+            <w:color w:val="0000FF"/>
+            <w:sz w:val="21"/>
+            <w:szCs w:val="21"/>
+            <w:u w:val="single"/>
+            <w:lang w:eastAsia="fr-BE"/>
+          </w:rPr>
+          <w:t>https://ionicframework.com/docs/api/grid</w:t>
+        </w:r>
+      </w:hyperlink>
+    </w:p>
+    <w:p>
+      <w:pPr>
+        <w:spacing w:after="0" w:line="240" w:lineRule="auto"/>
         <w:rPr>
           <w:rFonts w:ascii="Segoe UI" w:eastAsia="Times New Roman" w:hAnsi="Segoe UI" w:cs="Segoe UI"/>
           <w:color w:val="0000FF"/>
@@ -32,32 +138,9 @@
           <w:u w:val="single"/>
           <w:lang w:eastAsia="fr-BE"/>
         </w:rPr>
-        <w:t>https://ionicframework.com/docs/api/grid</w:t>
-      </w:r>
-      <w:r>
-        <w:rPr>
-          <w:rFonts w:ascii="Segoe UI" w:eastAsia="Times New Roman" w:hAnsi="Segoe UI" w:cs="Segoe UI"/>
-          <w:color w:val="0000FF"/>
-          <w:sz w:val="21"/>
-          <w:szCs w:val="21"/>
-          <w:u w:val="single"/>
-          <w:lang w:eastAsia="fr-BE"/>
-        </w:rPr>
-        <w:fldChar w:fldCharType="end"/>
-      </w:r>
-    </w:p>
-    <w:p>
-      <w:pPr>
-        <w:spacing w:after="0" w:line="240" w:lineRule="auto"/>
-        <w:rPr>
-          <w:rFonts w:ascii="Segoe UI" w:eastAsia="Times New Roman" w:hAnsi="Segoe UI" w:cs="Segoe UI"/>
-          <w:color w:val="0000FF"/>
-          <w:sz w:val="21"/>
-          <w:szCs w:val="21"/>
-          <w:u w:val="single"/>
-          <w:lang w:eastAsia="fr-BE"/>
-        </w:rPr>
-      </w:pPr>
+      </w:pPr>
+      <w:bookmarkStart w:id="0" w:name="_GoBack"/>
+      <w:bookmarkEnd w:id="0"/>
     </w:p>
     <w:p>
       <w:pPr>
@@ -68,7 +151,7 @@
           <w:szCs w:val="21"/>
         </w:rPr>
       </w:pPr>
-      <w:hyperlink r:id="rId4" w:tgtFrame="_blank" w:tooltip="https://github.com/interfacesp/pancakes-catalog.git" w:history="1">
+      <w:hyperlink r:id="rId5" w:tgtFrame="_blank" w:tooltip="https://github.com/interfacesp/pancakes-catalog.git" w:history="1">
         <w:r>
           <w:rPr>
             <w:rStyle w:val="Hyperlink"/>
@@ -137,7 +220,7 @@
           <w:lang w:val="en-US"/>
         </w:rPr>
       </w:pPr>
-      <w:hyperlink r:id="rId5" w:tgtFrame="_blank" w:tooltip="https://github.com/interfacesp/pancakesdemo/blob/master/src/resourcescours.md" w:history="1">
+      <w:hyperlink r:id="rId6" w:tgtFrame="_blank" w:tooltip="https://github.com/interfacesp/pancakesdemo/blob/master/src/resourcescours.md" w:history="1">
         <w:r>
           <w:rPr>
             <w:rStyle w:val="Hyperlink"/>
@@ -247,7 +330,7 @@
           <w:lang w:val="en-US"/>
         </w:rPr>
       </w:pPr>
-      <w:hyperlink r:id="rId6" w:history="1">
+      <w:hyperlink r:id="rId7" w:history="1">
         <w:r>
           <w:rPr>
             <w:rStyle w:val="Hyperlink"/>
@@ -360,8 +443,6 @@
         </w:rPr>
         <w:t xml:space="preserve"> </w:t>
       </w:r>
-      <w:bookmarkStart w:id="0" w:name="_GoBack"/>
-      <w:bookmarkEnd w:id="0"/>
       <w:r>
         <w:rPr>
           <w:rFonts w:ascii="Segoe UI" w:hAnsi="Segoe UI" w:cs="Segoe UI"/>
@@ -407,16 +488,7 @@
           <w:szCs w:val="21"/>
           <w:lang w:val="en-US"/>
         </w:rPr>
-        <w:t>Mark the Google Play Licensing Library</w:t>
-      </w:r>
-      <w:r>
-        <w:rPr>
-          <w:rFonts w:ascii="Segoe UI" w:hAnsi="Segoe UI" w:cs="Segoe UI"/>
-          <w:sz w:val="21"/>
-          <w:szCs w:val="21"/>
-          <w:lang w:val="en-US"/>
-        </w:rPr>
-        <w:t xml:space="preserve"> and click on OK to install it.</w:t>
+        <w:t>Mark the Google Play Licensing Library and click on OK to install it.</w:t>
       </w:r>
     </w:p>
     <w:p>

</xml_diff>